<commit_message>
revise board member information
Revised information about Ortega and Sinclair as requested by them
</commit_message>
<xml_diff>
--- a/advisory_board/assets/word/advisory_board.docx
+++ b/advisory_board/assets/word/advisory_board.docx
@@ -91,16 +91,7 @@
           <w:sz w:val="23"/>
           <w:szCs w:val="23"/>
         </w:rPr>
-        <w:t>Literary and Textual Studies</w:t>
-      </w:r>
-      <w:r>
-        <w:rPr>
-          <w:rFonts w:ascii="Arial" w:eastAsia="Times New Roman" w:hAnsi="Arial" w:cs="Arial"/>
-          <w:color w:val="767676"/>
-          <w:sz w:val="23"/>
-          <w:szCs w:val="23"/>
-        </w:rPr>
-        <w:t>,</w:t>
+        <w:t>Literary and Textual Studies,</w:t>
       </w:r>
       <w:r>
         <w:rPr>
@@ -544,25 +535,7 @@
             <w:sz w:val="23"/>
             <w:szCs w:val="23"/>
           </w:rPr>
-          <w:t>Gabrielle Forem</w:t>
-        </w:r>
-        <w:r>
-          <w:rPr>
-            <w:rStyle w:val="Hyperlink"/>
-            <w:rFonts w:ascii="Arial" w:eastAsia="Times New Roman" w:hAnsi="Arial" w:cs="Arial"/>
-            <w:sz w:val="23"/>
-            <w:szCs w:val="23"/>
-          </w:rPr>
-          <w:t>a</w:t>
-        </w:r>
-        <w:r>
-          <w:rPr>
-            <w:rStyle w:val="Hyperlink"/>
-            <w:rFonts w:ascii="Arial" w:eastAsia="Times New Roman" w:hAnsi="Arial" w:cs="Arial"/>
-            <w:sz w:val="23"/>
-            <w:szCs w:val="23"/>
-          </w:rPr>
-          <w:t>n</w:t>
+          <w:t>Gabrielle Foreman</w:t>
         </w:r>
       </w:hyperlink>
     </w:p>
@@ -1147,16 +1120,7 @@
           <w:sz w:val="23"/>
           <w:szCs w:val="23"/>
         </w:rPr>
-        <w:t xml:space="preserve"> of </w:t>
-      </w:r>
-      <w:r>
-        <w:rPr>
-          <w:rFonts w:ascii="Arial" w:eastAsia="Times New Roman" w:hAnsi="Arial" w:cs="Arial"/>
-          <w:color w:val="767676"/>
-          <w:sz w:val="23"/>
-          <w:szCs w:val="23"/>
-        </w:rPr>
-        <w:t>Cultures, Societies and Global Studies</w:t>
+        <w:t xml:space="preserve"> of Cultures, Societies and Global Studies</w:t>
       </w:r>
       <w:r>
         <w:rPr>
@@ -1167,44 +1131,6 @@
         </w:rPr>
         <w:t>, Northeastern University</w:t>
       </w:r>
-      <w:r>
-        <w:rPr>
-          <w:rFonts w:ascii="Arial" w:eastAsia="Times New Roman" w:hAnsi="Arial" w:cs="Arial"/>
-          <w:color w:val="767676"/>
-          <w:sz w:val="23"/>
-          <w:szCs w:val="23"/>
-        </w:rPr>
-        <w:t xml:space="preserve">; </w:t>
-      </w:r>
-      <w:r>
-        <w:rPr>
-          <w:rFonts w:ascii="Arial" w:eastAsia="Times New Roman" w:hAnsi="Arial" w:cs="Arial"/>
-          <w:color w:val="767676"/>
-          <w:sz w:val="23"/>
-          <w:szCs w:val="23"/>
-        </w:rPr>
-        <w:t xml:space="preserve">Chair, </w:t>
-      </w:r>
-      <w:hyperlink r:id="rId19" w:history="1">
-        <w:r>
-          <w:rPr>
-            <w:rStyle w:val="Hyperlink"/>
-            <w:rFonts w:ascii="Arial" w:eastAsia="Times New Roman" w:hAnsi="Arial" w:cs="Arial"/>
-            <w:sz w:val="23"/>
-            <w:szCs w:val="23"/>
-          </w:rPr>
-          <w:t>Global Outlook::Digital Humanitie</w:t>
-        </w:r>
-        <w:r>
-          <w:rPr>
-            <w:rStyle w:val="Hyperlink"/>
-            <w:rFonts w:ascii="Arial" w:eastAsia="Times New Roman" w:hAnsi="Arial" w:cs="Arial"/>
-            <w:sz w:val="23"/>
-            <w:szCs w:val="23"/>
-          </w:rPr>
-          <w:t>s (GO::DH)</w:t>
-        </w:r>
-      </w:hyperlink>
     </w:p>
     <w:p>
       <w:pPr>
@@ -1233,7 +1159,7 @@
           <w:szCs w:val="23"/>
         </w:rPr>
       </w:pPr>
-      <w:hyperlink r:id="rId20" w:history="1">
+      <w:hyperlink r:id="rId19" w:history="1">
         <w:r>
           <w:rPr>
             <w:rStyle w:val="Hyperlink"/>
@@ -1308,7 +1234,7 @@
         </w:rPr>
         <w:t xml:space="preserve">Principal Investigator, </w:t>
       </w:r>
-      <w:hyperlink r:id="rId21" w:history="1">
+      <w:hyperlink r:id="rId20" w:history="1">
         <w:r>
           <w:rPr>
             <w:rStyle w:val="Hyperlink"/>
@@ -1345,7 +1271,7 @@
           <w:szCs w:val="23"/>
         </w:rPr>
       </w:pPr>
-      <w:hyperlink r:id="rId22" w:history="1">
+      <w:hyperlink r:id="rId21" w:history="1">
         <w:r>
           <w:rPr>
             <w:rStyle w:val="Hyperlink"/>
@@ -1428,7 +1354,7 @@
           <w:szCs w:val="23"/>
         </w:rPr>
       </w:pPr>
-      <w:hyperlink r:id="rId23" w:history="1">
+      <w:hyperlink r:id="rId22" w:history="1">
         <w:proofErr w:type="spellStart"/>
         <w:r>
           <w:rPr>
@@ -1530,7 +1456,7 @@
         </w:rPr>
         <w:t xml:space="preserve"> </w:t>
       </w:r>
-      <w:hyperlink r:id="rId24" w:history="1">
+      <w:hyperlink r:id="rId23" w:history="1">
         <w:proofErr w:type="spellStart"/>
         <w:r>
           <w:rPr>
@@ -1572,20 +1498,9 @@
           <w:szCs w:val="23"/>
           <w:shd w:val="clear" w:color="auto" w:fill="FFFFFF"/>
         </w:rPr>
-        <w:t>Vice President</w:t>
-      </w:r>
-      <w:r>
-        <w:rPr>
-          <w:rFonts w:ascii="Arial" w:hAnsi="Arial" w:cs="Arial"/>
-          <w:color w:val="3E3834"/>
-          <w:spacing w:val="4"/>
-          <w:sz w:val="23"/>
-          <w:szCs w:val="23"/>
-          <w:shd w:val="clear" w:color="auto" w:fill="FFFFFF"/>
-        </w:rPr>
-        <w:t xml:space="preserve">, </w:t>
-      </w:r>
-      <w:hyperlink r:id="rId25" w:history="1">
+        <w:t xml:space="preserve">Director, </w:t>
+      </w:r>
+      <w:hyperlink r:id="rId24" w:history="1">
         <w:r>
           <w:rPr>
             <w:rStyle w:val="Hyperlink"/>
@@ -1595,116 +1510,11 @@
             <w:szCs w:val="23"/>
             <w:shd w:val="clear" w:color="auto" w:fill="FFFFFF"/>
           </w:rPr>
-          <w:t>Association for Computers and the Humanities (ACH)</w:t>
+          <w:t>McGill Centre for Digital Humanities</w:t>
         </w:r>
       </w:hyperlink>
-      <w:r>
-        <w:rPr>
-          <w:rFonts w:ascii="Arial" w:hAnsi="Arial" w:cs="Arial"/>
-          <w:color w:val="3E3834"/>
-          <w:spacing w:val="4"/>
-          <w:sz w:val="23"/>
-          <w:szCs w:val="23"/>
-          <w:shd w:val="clear" w:color="auto" w:fill="FFFFFF"/>
-        </w:rPr>
-        <w:t xml:space="preserve">; </w:t>
-      </w:r>
-      <w:r>
-        <w:rPr>
-          <w:rFonts w:ascii="Arial" w:hAnsi="Arial" w:cs="Arial"/>
-          <w:color w:val="3E3834"/>
-          <w:spacing w:val="4"/>
-          <w:sz w:val="23"/>
-          <w:szCs w:val="23"/>
-          <w:shd w:val="clear" w:color="auto" w:fill="FFFFFF"/>
-        </w:rPr>
-        <w:t xml:space="preserve">Vice President, </w:t>
-      </w:r>
-      <w:hyperlink r:id="rId26" w:history="1">
-        <w:r>
-          <w:rPr>
-            <w:rStyle w:val="Hyperlink"/>
-            <w:rFonts w:ascii="Arial" w:hAnsi="Arial" w:cs="Arial"/>
-            <w:spacing w:val="4"/>
-            <w:sz w:val="23"/>
-            <w:szCs w:val="23"/>
-            <w:shd w:val="clear" w:color="auto" w:fill="FFFFFF"/>
-          </w:rPr>
-          <w:t xml:space="preserve">Canadian Society for Digital Humanities / Société pour </w:t>
-        </w:r>
-        <w:proofErr w:type="spellStart"/>
-        <w:r>
-          <w:rPr>
-            <w:rStyle w:val="Hyperlink"/>
-            <w:rFonts w:ascii="Arial" w:hAnsi="Arial" w:cs="Arial"/>
-            <w:spacing w:val="4"/>
-            <w:sz w:val="23"/>
-            <w:szCs w:val="23"/>
-            <w:shd w:val="clear" w:color="auto" w:fill="FFFFFF"/>
-          </w:rPr>
-          <w:t>l'étude</w:t>
-        </w:r>
-        <w:proofErr w:type="spellEnd"/>
-        <w:r>
-          <w:rPr>
-            <w:rStyle w:val="Hyperlink"/>
-            <w:rFonts w:ascii="Arial" w:hAnsi="Arial" w:cs="Arial"/>
-            <w:spacing w:val="4"/>
-            <w:sz w:val="23"/>
-            <w:szCs w:val="23"/>
-            <w:shd w:val="clear" w:color="auto" w:fill="FFFFFF"/>
-          </w:rPr>
-          <w:t xml:space="preserve"> de </w:t>
-        </w:r>
-        <w:proofErr w:type="spellStart"/>
-        <w:r>
-          <w:rPr>
-            <w:rStyle w:val="Hyperlink"/>
-            <w:rFonts w:ascii="Arial" w:hAnsi="Arial" w:cs="Arial"/>
-            <w:spacing w:val="4"/>
-            <w:sz w:val="23"/>
-            <w:szCs w:val="23"/>
-            <w:shd w:val="clear" w:color="auto" w:fill="FFFFFF"/>
-          </w:rPr>
-          <w:t>médias</w:t>
-        </w:r>
-        <w:proofErr w:type="spellEnd"/>
-        <w:r>
-          <w:rPr>
-            <w:rStyle w:val="Hyperlink"/>
-            <w:rFonts w:ascii="Arial" w:hAnsi="Arial" w:cs="Arial"/>
-            <w:spacing w:val="4"/>
-            <w:sz w:val="23"/>
-            <w:szCs w:val="23"/>
-            <w:shd w:val="clear" w:color="auto" w:fill="FFFFFF"/>
-          </w:rPr>
-          <w:t xml:space="preserve"> </w:t>
-        </w:r>
-        <w:proofErr w:type="spellStart"/>
-        <w:r>
-          <w:rPr>
-            <w:rStyle w:val="Hyperlink"/>
-            <w:rFonts w:ascii="Arial" w:hAnsi="Arial" w:cs="Arial"/>
-            <w:spacing w:val="4"/>
-            <w:sz w:val="23"/>
-            <w:szCs w:val="23"/>
-            <w:shd w:val="clear" w:color="auto" w:fill="FFFFFF"/>
-          </w:rPr>
-          <w:t>interactifs</w:t>
-        </w:r>
-        <w:proofErr w:type="spellEnd"/>
-        <w:r>
-          <w:rPr>
-            <w:rStyle w:val="Hyperlink"/>
-            <w:rFonts w:ascii="Arial" w:hAnsi="Arial" w:cs="Arial"/>
-            <w:spacing w:val="4"/>
-            <w:sz w:val="23"/>
-            <w:szCs w:val="23"/>
-            <w:shd w:val="clear" w:color="auto" w:fill="FFFFFF"/>
-          </w:rPr>
-          <w:t> (SDH/SEMI)</w:t>
-        </w:r>
-      </w:hyperlink>
+      <w:bookmarkStart w:id="0" w:name="_GoBack"/>
+      <w:bookmarkEnd w:id="0"/>
     </w:p>
     <w:p>
       <w:pPr>
@@ -1733,7 +1543,7 @@
           <w:szCs w:val="23"/>
         </w:rPr>
       </w:pPr>
-      <w:hyperlink r:id="rId27" w:history="1">
+      <w:hyperlink r:id="rId25" w:history="1">
         <w:r>
           <w:rPr>
             <w:rStyle w:val="Hyperlink"/>
@@ -1824,7 +1634,7 @@
         </w:rPr>
         <w:t xml:space="preserve">, </w:t>
       </w:r>
-      <w:hyperlink r:id="rId28" w:history="1">
+      <w:hyperlink r:id="rId26" w:history="1">
         <w:r>
           <w:rPr>
             <w:rStyle w:val="Hyperlink"/>
@@ -1892,7 +1702,7 @@
           <w:szCs w:val="23"/>
         </w:rPr>
       </w:pPr>
-      <w:hyperlink r:id="rId29" w:history="1">
+      <w:hyperlink r:id="rId27" w:history="1">
         <w:r>
           <w:rPr>
             <w:rStyle w:val="Hyperlink"/>
@@ -1947,7 +1757,7 @@
         </w:rPr>
         <w:t xml:space="preserve">Co-director, </w:t>
       </w:r>
-      <w:hyperlink r:id="rId30" w:history="1">
+      <w:hyperlink r:id="rId28" w:history="1">
         <w:r>
           <w:rPr>
             <w:rStyle w:val="Hyperlink"/>
@@ -1984,7 +1794,7 @@
           <w:szCs w:val="23"/>
         </w:rPr>
       </w:pPr>
-      <w:hyperlink r:id="rId31" w:history="1">
+      <w:hyperlink r:id="rId29" w:history="1">
         <w:r>
           <w:rPr>
             <w:rStyle w:val="Hyperlink"/>
@@ -1992,25 +1802,7 @@
             <w:sz w:val="23"/>
             <w:szCs w:val="23"/>
           </w:rPr>
-          <w:t>Ted Underw</w:t>
-        </w:r>
-        <w:r>
-          <w:rPr>
-            <w:rStyle w:val="Hyperlink"/>
-            <w:rFonts w:ascii="Arial" w:eastAsia="Times New Roman" w:hAnsi="Arial" w:cs="Arial"/>
-            <w:sz w:val="23"/>
-            <w:szCs w:val="23"/>
-          </w:rPr>
-          <w:t>o</w:t>
-        </w:r>
-        <w:r>
-          <w:rPr>
-            <w:rStyle w:val="Hyperlink"/>
-            <w:rFonts w:ascii="Arial" w:eastAsia="Times New Roman" w:hAnsi="Arial" w:cs="Arial"/>
-            <w:sz w:val="23"/>
-            <w:szCs w:val="23"/>
-          </w:rPr>
-          <w:t>od</w:t>
+          <w:t>Ted Underwood</w:t>
         </w:r>
       </w:hyperlink>
     </w:p>
@@ -2084,8 +1876,6 @@
         </w:rPr>
         <w:t>gn</w:t>
       </w:r>
-      <w:bookmarkStart w:id="0" w:name="_GoBack"/>
-      <w:bookmarkEnd w:id="0"/>
     </w:p>
     <w:p>
       <w:pPr>

</xml_diff>

<commit_message>
updated URL for Gabrielle Foreman
</commit_message>
<xml_diff>
--- a/advisory_board/assets/word/advisory_board.docx
+++ b/advisory_board/assets/word/advisory_board.docx
@@ -432,19 +432,8 @@
             <w:sz w:val="23"/>
             <w:szCs w:val="23"/>
           </w:rPr>
-          <w:t xml:space="preserve">Tressie McMillan </w:t>
+          <w:t>Tressie McMillan Cottom</w:t>
         </w:r>
-        <w:proofErr w:type="spellStart"/>
-        <w:r>
-          <w:rPr>
-            <w:rStyle w:val="Hyperlink"/>
-            <w:rFonts w:ascii="Arial" w:eastAsia="Times New Roman" w:hAnsi="Arial" w:cs="Arial"/>
-            <w:sz w:val="23"/>
-            <w:szCs w:val="23"/>
-          </w:rPr>
-          <w:t>Cottom</w:t>
-        </w:r>
-        <w:proofErr w:type="spellEnd"/>
       </w:hyperlink>
     </w:p>
     <w:p>
@@ -538,6 +527,8 @@
           <w:t>Gabrielle Foreman</w:t>
         </w:r>
       </w:hyperlink>
+      <w:bookmarkStart w:id="0" w:name="_GoBack"/>
+      <w:bookmarkEnd w:id="0"/>
     </w:p>
     <w:p>
       <w:pPr>
@@ -941,19 +932,8 @@
             <w:sz w:val="23"/>
             <w:szCs w:val="23"/>
           </w:rPr>
-          <w:t xml:space="preserve">Kelley </w:t>
+          <w:t>Kelley Kreitz</w:t>
         </w:r>
-        <w:proofErr w:type="spellStart"/>
-        <w:r>
-          <w:rPr>
-            <w:rStyle w:val="Hyperlink"/>
-            <w:rFonts w:ascii="Arial" w:eastAsia="Times New Roman" w:hAnsi="Arial" w:cs="Arial"/>
-            <w:sz w:val="23"/>
-            <w:szCs w:val="23"/>
-          </w:rPr>
-          <w:t>Kreitz</w:t>
-        </w:r>
-        <w:proofErr w:type="spellEnd"/>
       </w:hyperlink>
     </w:p>
     <w:p>
@@ -1066,7 +1046,6 @@
         </w:rPr>
       </w:pPr>
       <w:hyperlink r:id="rId18" w:history="1">
-        <w:proofErr w:type="spellStart"/>
         <w:r>
           <w:rPr>
             <w:rStyle w:val="Hyperlink"/>
@@ -1074,17 +1053,7 @@
             <w:sz w:val="23"/>
             <w:szCs w:val="23"/>
           </w:rPr>
-          <w:t>Élika</w:t>
-        </w:r>
-        <w:proofErr w:type="spellEnd"/>
-        <w:r>
-          <w:rPr>
-            <w:rStyle w:val="Hyperlink"/>
-            <w:rFonts w:ascii="Arial" w:eastAsia="Times New Roman" w:hAnsi="Arial" w:cs="Arial"/>
-            <w:sz w:val="23"/>
-            <w:szCs w:val="23"/>
-          </w:rPr>
-          <w:t xml:space="preserve"> Ortega</w:t>
+          <w:t>Élika Ortega</w:t>
         </w:r>
       </w:hyperlink>
     </w:p>
@@ -1355,7 +1324,6 @@
         </w:rPr>
       </w:pPr>
       <w:hyperlink r:id="rId22" w:history="1">
-        <w:proofErr w:type="spellStart"/>
         <w:r>
           <w:rPr>
             <w:rStyle w:val="Hyperlink"/>
@@ -1363,9 +1331,90 @@
             <w:sz w:val="23"/>
             <w:szCs w:val="23"/>
           </w:rPr>
-          <w:t>Stéfan</w:t>
+          <w:t>Stéfan Sinclair</w:t>
         </w:r>
-        <w:proofErr w:type="spellEnd"/>
+      </w:hyperlink>
+    </w:p>
+    <w:p>
+      <w:pPr>
+        <w:pStyle w:val="ListParagraph"/>
+        <w:numPr>
+          <w:ilvl w:val="0"/>
+          <w:numId w:val="6"/>
+        </w:numPr>
+        <w:shd w:val="clear" w:color="auto" w:fill="FFFFFF"/>
+        <w:spacing w:after="0" w:line="240" w:lineRule="auto"/>
+        <w:rPr>
+          <w:rFonts w:ascii="Arial" w:eastAsia="Times New Roman" w:hAnsi="Arial" w:cs="Arial"/>
+          <w:color w:val="767676"/>
+          <w:sz w:val="23"/>
+          <w:szCs w:val="23"/>
+        </w:rPr>
+      </w:pPr>
+      <w:r>
+        <w:rPr>
+          <w:rFonts w:ascii="Arial" w:eastAsia="Times New Roman" w:hAnsi="Arial" w:cs="Arial"/>
+          <w:color w:val="767676"/>
+          <w:sz w:val="23"/>
+          <w:szCs w:val="23"/>
+        </w:rPr>
+        <w:t xml:space="preserve">Associate Professor, </w:t>
+      </w:r>
+      <w:r>
+        <w:rPr>
+          <w:rFonts w:ascii="Arial" w:eastAsia="Times New Roman" w:hAnsi="Arial" w:cs="Arial"/>
+          <w:color w:val="767676"/>
+          <w:sz w:val="23"/>
+          <w:szCs w:val="23"/>
+        </w:rPr>
+        <w:t xml:space="preserve">Languages, Literatures, and Cultures (Digital Humanities), </w:t>
+      </w:r>
+      <w:r>
+        <w:rPr>
+          <w:rFonts w:ascii="Arial" w:eastAsia="Times New Roman" w:hAnsi="Arial" w:cs="Arial"/>
+          <w:color w:val="767676"/>
+          <w:sz w:val="23"/>
+          <w:szCs w:val="23"/>
+        </w:rPr>
+        <w:t>McGill University</w:t>
+      </w:r>
+      <w:r>
+        <w:rPr>
+          <w:rFonts w:ascii="Arial" w:eastAsia="Times New Roman" w:hAnsi="Arial" w:cs="Arial"/>
+          <w:color w:val="767676"/>
+          <w:sz w:val="23"/>
+          <w:szCs w:val="23"/>
+        </w:rPr>
+        <w:t xml:space="preserve">; </w:t>
+      </w:r>
+      <w:r>
+        <w:rPr>
+          <w:rFonts w:ascii="Arial" w:eastAsia="Times New Roman" w:hAnsi="Arial" w:cs="Arial"/>
+          <w:color w:val="767676"/>
+          <w:sz w:val="23"/>
+          <w:szCs w:val="23"/>
+        </w:rPr>
+        <w:t>Co-creator</w:t>
+      </w:r>
+      <w:r>
+        <w:rPr>
+          <w:rFonts w:ascii="Arial" w:eastAsia="Times New Roman" w:hAnsi="Arial" w:cs="Arial"/>
+          <w:color w:val="767676"/>
+          <w:sz w:val="23"/>
+          <w:szCs w:val="23"/>
+        </w:rPr>
+        <w:t>,</w:t>
+      </w:r>
+      <w:r>
+        <w:rPr>
+          <w:rFonts w:ascii="Arial" w:eastAsia="Times New Roman" w:hAnsi="Arial" w:cs="Arial"/>
+          <w:color w:val="767676"/>
+          <w:sz w:val="23"/>
+          <w:szCs w:val="23"/>
+        </w:rPr>
+        <w:t xml:space="preserve"> </w:t>
+      </w:r>
+      <w:hyperlink r:id="rId23" w:history="1">
         <w:r>
           <w:rPr>
             <w:rStyle w:val="Hyperlink"/>
@@ -1373,109 +1422,7 @@
             <w:sz w:val="23"/>
             <w:szCs w:val="23"/>
           </w:rPr>
-          <w:t xml:space="preserve"> Sinclair</w:t>
-        </w:r>
-      </w:hyperlink>
-    </w:p>
-    <w:p>
-      <w:pPr>
-        <w:pStyle w:val="ListParagraph"/>
-        <w:numPr>
-          <w:ilvl w:val="0"/>
-          <w:numId w:val="6"/>
-        </w:numPr>
-        <w:shd w:val="clear" w:color="auto" w:fill="FFFFFF"/>
-        <w:spacing w:after="0" w:line="240" w:lineRule="auto"/>
-        <w:rPr>
-          <w:rFonts w:ascii="Arial" w:eastAsia="Times New Roman" w:hAnsi="Arial" w:cs="Arial"/>
-          <w:color w:val="767676"/>
-          <w:sz w:val="23"/>
-          <w:szCs w:val="23"/>
-        </w:rPr>
-      </w:pPr>
-      <w:r>
-        <w:rPr>
-          <w:rFonts w:ascii="Arial" w:eastAsia="Times New Roman" w:hAnsi="Arial" w:cs="Arial"/>
-          <w:color w:val="767676"/>
-          <w:sz w:val="23"/>
-          <w:szCs w:val="23"/>
-        </w:rPr>
-        <w:t xml:space="preserve">Associate Professor, </w:t>
-      </w:r>
-      <w:r>
-        <w:rPr>
-          <w:rFonts w:ascii="Arial" w:eastAsia="Times New Roman" w:hAnsi="Arial" w:cs="Arial"/>
-          <w:color w:val="767676"/>
-          <w:sz w:val="23"/>
-          <w:szCs w:val="23"/>
-        </w:rPr>
-        <w:t xml:space="preserve">Languages, Literatures, and Cultures (Digital Humanities), </w:t>
-      </w:r>
-      <w:r>
-        <w:rPr>
-          <w:rFonts w:ascii="Arial" w:eastAsia="Times New Roman" w:hAnsi="Arial" w:cs="Arial"/>
-          <w:color w:val="767676"/>
-          <w:sz w:val="23"/>
-          <w:szCs w:val="23"/>
-        </w:rPr>
-        <w:t>McGill University</w:t>
-      </w:r>
-      <w:r>
-        <w:rPr>
-          <w:rFonts w:ascii="Arial" w:eastAsia="Times New Roman" w:hAnsi="Arial" w:cs="Arial"/>
-          <w:color w:val="767676"/>
-          <w:sz w:val="23"/>
-          <w:szCs w:val="23"/>
-        </w:rPr>
-        <w:t xml:space="preserve">; </w:t>
-      </w:r>
-      <w:r>
-        <w:rPr>
-          <w:rFonts w:ascii="Arial" w:eastAsia="Times New Roman" w:hAnsi="Arial" w:cs="Arial"/>
-          <w:color w:val="767676"/>
-          <w:sz w:val="23"/>
-          <w:szCs w:val="23"/>
-        </w:rPr>
-        <w:t>Co-creator</w:t>
-      </w:r>
-      <w:r>
-        <w:rPr>
-          <w:rFonts w:ascii="Arial" w:eastAsia="Times New Roman" w:hAnsi="Arial" w:cs="Arial"/>
-          <w:color w:val="767676"/>
-          <w:sz w:val="23"/>
-          <w:szCs w:val="23"/>
-        </w:rPr>
-        <w:t>,</w:t>
-      </w:r>
-      <w:r>
-        <w:rPr>
-          <w:rFonts w:ascii="Arial" w:eastAsia="Times New Roman" w:hAnsi="Arial" w:cs="Arial"/>
-          <w:color w:val="767676"/>
-          <w:sz w:val="23"/>
-          <w:szCs w:val="23"/>
-        </w:rPr>
-        <w:t xml:space="preserve"> </w:t>
-      </w:r>
-      <w:hyperlink r:id="rId23" w:history="1">
-        <w:proofErr w:type="spellStart"/>
-        <w:r>
-          <w:rPr>
-            <w:rStyle w:val="Hyperlink"/>
-            <w:rFonts w:ascii="Arial" w:eastAsia="Times New Roman" w:hAnsi="Arial" w:cs="Arial"/>
-            <w:sz w:val="23"/>
-            <w:szCs w:val="23"/>
-          </w:rPr>
-          <w:t>Voyant</w:t>
-        </w:r>
-        <w:proofErr w:type="spellEnd"/>
-        <w:r>
-          <w:rPr>
-            <w:rStyle w:val="Hyperlink"/>
-            <w:rFonts w:ascii="Arial" w:eastAsia="Times New Roman" w:hAnsi="Arial" w:cs="Arial"/>
-            <w:sz w:val="23"/>
-            <w:szCs w:val="23"/>
-          </w:rPr>
-          <w:t xml:space="preserve"> Tools</w:t>
+          <w:t>Voyant Tools</w:t>
         </w:r>
       </w:hyperlink>
       <w:r>
@@ -1513,8 +1460,6 @@
           <w:t>McGill Centre for Digital Humanities</w:t>
         </w:r>
       </w:hyperlink>
-      <w:bookmarkStart w:id="0" w:name="_GoBack"/>
-      <w:bookmarkEnd w:id="0"/>
     </w:p>
     <w:p>
       <w:pPr>
@@ -1651,27 +1596,7 @@
             <w:sz w:val="23"/>
             <w:szCs w:val="23"/>
           </w:rPr>
-          <w:t>e (</w:t>
-        </w:r>
-        <w:proofErr w:type="spellStart"/>
-        <w:r>
-          <w:rPr>
-            <w:rStyle w:val="Hyperlink"/>
-            <w:rFonts w:ascii="Arial" w:eastAsia="Times New Roman" w:hAnsi="Arial" w:cs="Arial"/>
-            <w:sz w:val="23"/>
-            <w:szCs w:val="23"/>
-          </w:rPr>
-          <w:t>AADHum</w:t>
-        </w:r>
-        <w:proofErr w:type="spellEnd"/>
-        <w:r>
-          <w:rPr>
-            <w:rStyle w:val="Hyperlink"/>
-            <w:rFonts w:ascii="Arial" w:eastAsia="Times New Roman" w:hAnsi="Arial" w:cs="Arial"/>
-            <w:sz w:val="23"/>
-            <w:szCs w:val="23"/>
-          </w:rPr>
-          <w:t>)</w:t>
+          <w:t>e (AADHum)</w:t>
         </w:r>
       </w:hyperlink>
     </w:p>

</xml_diff>

<commit_message>
Changed listed date of revision of page
</commit_message>
<xml_diff>
--- a/advisory_board/assets/word/advisory_board.docx
+++ b/advisory_board/assets/word/advisory_board.docx
@@ -432,8 +432,19 @@
             <w:sz w:val="23"/>
             <w:szCs w:val="23"/>
           </w:rPr>
-          <w:t>Tressie McMillan Cottom</w:t>
+          <w:t xml:space="preserve">Tressie McMillan </w:t>
         </w:r>
+        <w:proofErr w:type="spellStart"/>
+        <w:r>
+          <w:rPr>
+            <w:rStyle w:val="Hyperlink"/>
+            <w:rFonts w:ascii="Arial" w:eastAsia="Times New Roman" w:hAnsi="Arial" w:cs="Arial"/>
+            <w:sz w:val="23"/>
+            <w:szCs w:val="23"/>
+          </w:rPr>
+          <w:t>Cottom</w:t>
+        </w:r>
+        <w:proofErr w:type="spellEnd"/>
       </w:hyperlink>
     </w:p>
     <w:p>
@@ -527,8 +538,6 @@
           <w:t>Gabrielle Foreman</w:t>
         </w:r>
       </w:hyperlink>
-      <w:bookmarkStart w:id="0" w:name="_GoBack"/>
-      <w:bookmarkEnd w:id="0"/>
     </w:p>
     <w:p>
       <w:pPr>
@@ -932,8 +941,19 @@
             <w:sz w:val="23"/>
             <w:szCs w:val="23"/>
           </w:rPr>
-          <w:t>Kelley Kreitz</w:t>
+          <w:t xml:space="preserve">Kelley </w:t>
         </w:r>
+        <w:proofErr w:type="spellStart"/>
+        <w:r>
+          <w:rPr>
+            <w:rStyle w:val="Hyperlink"/>
+            <w:rFonts w:ascii="Arial" w:eastAsia="Times New Roman" w:hAnsi="Arial" w:cs="Arial"/>
+            <w:sz w:val="23"/>
+            <w:szCs w:val="23"/>
+          </w:rPr>
+          <w:t>Kreitz</w:t>
+        </w:r>
+        <w:proofErr w:type="spellEnd"/>
       </w:hyperlink>
     </w:p>
     <w:p>
@@ -1046,6 +1066,7 @@
         </w:rPr>
       </w:pPr>
       <w:hyperlink r:id="rId18" w:history="1">
+        <w:proofErr w:type="spellStart"/>
         <w:r>
           <w:rPr>
             <w:rStyle w:val="Hyperlink"/>
@@ -1053,7 +1074,17 @@
             <w:sz w:val="23"/>
             <w:szCs w:val="23"/>
           </w:rPr>
-          <w:t>Élika Ortega</w:t>
+          <w:t>Élika</w:t>
+        </w:r>
+        <w:proofErr w:type="spellEnd"/>
+        <w:r>
+          <w:rPr>
+            <w:rStyle w:val="Hyperlink"/>
+            <w:rFonts w:ascii="Arial" w:eastAsia="Times New Roman" w:hAnsi="Arial" w:cs="Arial"/>
+            <w:sz w:val="23"/>
+            <w:szCs w:val="23"/>
+          </w:rPr>
+          <w:t xml:space="preserve"> Ortega</w:t>
         </w:r>
       </w:hyperlink>
     </w:p>
@@ -1324,6 +1355,7 @@
         </w:rPr>
       </w:pPr>
       <w:hyperlink r:id="rId22" w:history="1">
+        <w:proofErr w:type="spellStart"/>
         <w:r>
           <w:rPr>
             <w:rStyle w:val="Hyperlink"/>
@@ -1331,7 +1363,17 @@
             <w:sz w:val="23"/>
             <w:szCs w:val="23"/>
           </w:rPr>
-          <w:t>Stéfan Sinclair</w:t>
+          <w:t>Stéfan</w:t>
+        </w:r>
+        <w:proofErr w:type="spellEnd"/>
+        <w:r>
+          <w:rPr>
+            <w:rStyle w:val="Hyperlink"/>
+            <w:rFonts w:ascii="Arial" w:eastAsia="Times New Roman" w:hAnsi="Arial" w:cs="Arial"/>
+            <w:sz w:val="23"/>
+            <w:szCs w:val="23"/>
+          </w:rPr>
+          <w:t xml:space="preserve"> Sinclair</w:t>
         </w:r>
       </w:hyperlink>
     </w:p>
@@ -1415,6 +1457,7 @@
         <w:t xml:space="preserve"> </w:t>
       </w:r>
       <w:hyperlink r:id="rId23" w:history="1">
+        <w:proofErr w:type="spellStart"/>
         <w:r>
           <w:rPr>
             <w:rStyle w:val="Hyperlink"/>
@@ -1422,7 +1465,17 @@
             <w:sz w:val="23"/>
             <w:szCs w:val="23"/>
           </w:rPr>
-          <w:t>Voyant Tools</w:t>
+          <w:t>Voyant</w:t>
+        </w:r>
+        <w:proofErr w:type="spellEnd"/>
+        <w:r>
+          <w:rPr>
+            <w:rStyle w:val="Hyperlink"/>
+            <w:rFonts w:ascii="Arial" w:eastAsia="Times New Roman" w:hAnsi="Arial" w:cs="Arial"/>
+            <w:sz w:val="23"/>
+            <w:szCs w:val="23"/>
+          </w:rPr>
+          <w:t xml:space="preserve"> Tools</w:t>
         </w:r>
       </w:hyperlink>
       <w:r>
@@ -1596,7 +1649,27 @@
             <w:sz w:val="23"/>
             <w:szCs w:val="23"/>
           </w:rPr>
-          <w:t>e (AADHum)</w:t>
+          <w:t>e (</w:t>
+        </w:r>
+        <w:proofErr w:type="spellStart"/>
+        <w:r>
+          <w:rPr>
+            <w:rStyle w:val="Hyperlink"/>
+            <w:rFonts w:ascii="Arial" w:eastAsia="Times New Roman" w:hAnsi="Arial" w:cs="Arial"/>
+            <w:sz w:val="23"/>
+            <w:szCs w:val="23"/>
+          </w:rPr>
+          <w:t>AADHum</w:t>
+        </w:r>
+        <w:proofErr w:type="spellEnd"/>
+        <w:r>
+          <w:rPr>
+            <w:rStyle w:val="Hyperlink"/>
+            <w:rFonts w:ascii="Arial" w:eastAsia="Times New Roman" w:hAnsi="Arial" w:cs="Arial"/>
+            <w:sz w:val="23"/>
+            <w:szCs w:val="23"/>
+          </w:rPr>
+          <w:t>)</w:t>
         </w:r>
       </w:hyperlink>
     </w:p>
@@ -1834,17 +1907,10 @@
         <w:t xml:space="preserve">(Last updated: </w:t>
       </w:r>
       <w:r>
-        <w:t>1</w:t>
-      </w:r>
-      <w:r>
-        <w:t>4</w:t>
-      </w:r>
-      <w:r>
-        <w:t xml:space="preserve"> </w:t>
-      </w:r>
-      <w:r>
-        <w:t>Dec</w:t>
-      </w:r>
+        <w:t>13 November</w:t>
+      </w:r>
+      <w:bookmarkStart w:id="0" w:name="_GoBack"/>
+      <w:bookmarkEnd w:id="0"/>
       <w:r>
         <w:t>. 2017)</w:t>
       </w:r>

</xml_diff>